<commit_message>
changes the variable name
</commit_message>
<xml_diff>
--- a/test.docx
+++ b/test.docx
@@ -165,12 +165,7 @@
               <w:t>myChart</w:t>
             </w:r>
             <w:r>
-              <w:t>|</w:t>
-            </w:r>
-            <w:bookmarkStart w:id="0" w:name="_GoBack"/>
-            <w:bookmarkEnd w:id="0"/>
-            <w:r>
-              <w:t>|&gt;</w:t>
+              <w:t>||&gt;</w:t>
             </w:r>
           </w:p>
         </w:tc>
@@ -270,283 +265,17 @@
           <w:rFonts w:hint="default" w:ascii="Calibri" w:hAnsi="Calibri" w:eastAsia="Calibri" w:cs="Calibri"/>
           <w:lang w:val="en-IN"/>
         </w:rPr>
-        <w:t>&lt;myChart_n|400|400&gt;</w:t>
+        <w:t>&lt;myChart_g</w:t>
       </w:r>
-    </w:p>
-    <w:p>
-      <w:pPr>
-        <w:pStyle w:val="2"/>
-        <w:shd w:val="clear" w:color="auto" w:fill="FFFFFF"/>
-        <w:spacing w:line="240" w:lineRule="auto"/>
+      <w:bookmarkStart w:id="0" w:name="_GoBack"/>
+      <w:bookmarkEnd w:id="0"/>
+      <w:r>
         <w:rPr>
           <w:rFonts w:hint="default" w:ascii="Calibri" w:hAnsi="Calibri" w:eastAsia="Calibri" w:cs="Calibri"/>
           <w:lang w:val="en-IN"/>
         </w:rPr>
-      </w:pPr>
-    </w:p>
-    <w:p>
-      <w:pPr>
-        <w:pStyle w:val="2"/>
-        <w:shd w:val="clear" w:color="auto" w:fill="FFFFFF"/>
-        <w:spacing w:line="240" w:lineRule="auto"/>
-        <w:rPr>
-          <w:rFonts w:hint="default" w:ascii="Calibri" w:hAnsi="Calibri" w:eastAsia="Calibri" w:cs="Calibri"/>
-          <w:lang w:val="en-IN"/>
-        </w:rPr>
-      </w:pPr>
-    </w:p>
-    <w:p>
-      <w:pPr>
-        <w:pStyle w:val="2"/>
-        <w:shd w:val="clear" w:color="auto" w:fill="FFFFFF"/>
-        <w:spacing w:line="240" w:lineRule="auto"/>
-        <w:rPr>
-          <w:rFonts w:hint="default" w:ascii="Calibri" w:hAnsi="Calibri" w:eastAsia="Calibri" w:cs="Calibri"/>
-          <w:lang w:val="en-IN"/>
-        </w:rPr>
-      </w:pPr>
-    </w:p>
-    <w:p>
-      <w:pPr>
-        <w:pStyle w:val="2"/>
-        <w:shd w:val="clear" w:color="auto" w:fill="FFFFFF"/>
-        <w:spacing w:line="240" w:lineRule="auto"/>
-        <w:rPr>
-          <w:rFonts w:hint="default" w:ascii="Calibri" w:hAnsi="Calibri" w:eastAsia="Calibri" w:cs="Calibri"/>
-          <w:lang w:val="en-IN"/>
-        </w:rPr>
-      </w:pPr>
-    </w:p>
-    <w:p>
-      <w:pPr>
-        <w:pStyle w:val="2"/>
-        <w:shd w:val="clear" w:color="auto" w:fill="FFFFFF"/>
-        <w:spacing w:line="240" w:lineRule="auto"/>
-        <w:rPr>
-          <w:rFonts w:hint="default" w:ascii="Calibri" w:hAnsi="Calibri" w:eastAsia="Calibri" w:cs="Calibri"/>
-          <w:lang w:val="en-IN"/>
-        </w:rPr>
-      </w:pPr>
-    </w:p>
-    <w:p>
-      <w:pPr>
-        <w:pStyle w:val="2"/>
-        <w:shd w:val="clear" w:color="auto" w:fill="FFFFFF"/>
-        <w:spacing w:line="240" w:lineRule="auto"/>
-        <w:rPr>
-          <w:rFonts w:hint="default" w:ascii="Calibri" w:hAnsi="Calibri" w:eastAsia="Calibri" w:cs="Calibri"/>
-          <w:lang w:val="en-IN"/>
-        </w:rPr>
-      </w:pPr>
-    </w:p>
-    <w:p>
-      <w:pPr>
-        <w:pStyle w:val="2"/>
-        <w:shd w:val="clear" w:color="auto" w:fill="FFFFFF"/>
-        <w:spacing w:line="240" w:lineRule="auto"/>
-        <w:rPr>
-          <w:rFonts w:hint="default" w:ascii="Calibri" w:hAnsi="Calibri" w:eastAsia="Calibri" w:cs="Calibri"/>
-          <w:lang w:val="en-IN"/>
-        </w:rPr>
-      </w:pPr>
-    </w:p>
-    <w:p>
-      <w:pPr>
-        <w:pStyle w:val="2"/>
-        <w:shd w:val="clear" w:color="auto" w:fill="FFFFFF"/>
-        <w:spacing w:line="240" w:lineRule="auto"/>
-        <w:rPr>
-          <w:rFonts w:hint="default" w:ascii="Calibri" w:hAnsi="Calibri" w:eastAsia="Calibri" w:cs="Calibri"/>
-          <w:lang w:val="en-IN"/>
-        </w:rPr>
-      </w:pPr>
-    </w:p>
-    <w:p>
-      <w:pPr>
-        <w:pStyle w:val="2"/>
-        <w:shd w:val="clear" w:color="auto" w:fill="FFFFFF"/>
-        <w:spacing w:line="240" w:lineRule="auto"/>
-        <w:rPr>
-          <w:rFonts w:hint="default" w:ascii="Calibri" w:hAnsi="Calibri" w:eastAsia="Calibri" w:cs="Calibri"/>
-          <w:lang w:val="en-IN"/>
-        </w:rPr>
-      </w:pPr>
-    </w:p>
-    <w:p>
-      <w:pPr>
-        <w:pStyle w:val="2"/>
-        <w:shd w:val="clear" w:color="auto" w:fill="FFFFFF"/>
-        <w:spacing w:line="240" w:lineRule="auto"/>
-        <w:rPr>
-          <w:rFonts w:hint="default" w:ascii="Calibri" w:hAnsi="Calibri" w:eastAsia="Calibri" w:cs="Calibri"/>
-          <w:lang w:val="en-IN"/>
-        </w:rPr>
-      </w:pPr>
-    </w:p>
-    <w:p>
-      <w:pPr>
-        <w:pStyle w:val="2"/>
-        <w:shd w:val="clear" w:color="auto" w:fill="FFFFFF"/>
-        <w:spacing w:line="240" w:lineRule="auto"/>
-        <w:rPr>
-          <w:rFonts w:hint="default" w:ascii="Calibri" w:hAnsi="Calibri" w:eastAsia="Calibri" w:cs="Calibri"/>
-          <w:lang w:val="en-IN"/>
-        </w:rPr>
-      </w:pPr>
-    </w:p>
-    <w:p>
-      <w:pPr>
-        <w:pStyle w:val="2"/>
-        <w:shd w:val="clear" w:color="auto" w:fill="FFFFFF"/>
-        <w:spacing w:line="240" w:lineRule="auto"/>
-        <w:rPr>
-          <w:rFonts w:hint="default" w:ascii="Calibri" w:hAnsi="Calibri" w:eastAsia="Calibri" w:cs="Calibri"/>
-          <w:lang w:val="en-IN"/>
-        </w:rPr>
-      </w:pPr>
-    </w:p>
-    <w:p>
-      <w:pPr>
-        <w:pStyle w:val="2"/>
-        <w:shd w:val="clear" w:color="auto" w:fill="FFFFFF"/>
-        <w:spacing w:line="240" w:lineRule="auto"/>
-        <w:rPr>
-          <w:rFonts w:hint="default" w:ascii="Calibri" w:hAnsi="Calibri" w:eastAsia="Calibri" w:cs="Calibri"/>
-          <w:lang w:val="en-IN"/>
-        </w:rPr>
-      </w:pPr>
-    </w:p>
-    <w:p>
-      <w:pPr>
-        <w:pStyle w:val="2"/>
-        <w:shd w:val="clear" w:color="auto" w:fill="FFFFFF"/>
-        <w:spacing w:line="240" w:lineRule="auto"/>
-        <w:rPr>
-          <w:rFonts w:hint="default" w:ascii="Calibri" w:hAnsi="Calibri" w:eastAsia="Calibri" w:cs="Calibri"/>
-          <w:lang w:val="en-IN"/>
-        </w:rPr>
-      </w:pPr>
-    </w:p>
-    <w:p>
-      <w:pPr>
-        <w:pStyle w:val="2"/>
-        <w:shd w:val="clear" w:color="auto" w:fill="FFFFFF"/>
-        <w:spacing w:line="240" w:lineRule="auto"/>
-        <w:rPr>
-          <w:rFonts w:hint="default" w:ascii="Calibri" w:hAnsi="Calibri" w:eastAsia="Calibri" w:cs="Calibri"/>
-          <w:lang w:val="en-IN"/>
-        </w:rPr>
-      </w:pPr>
-    </w:p>
-    <w:p>
-      <w:pPr>
-        <w:pStyle w:val="2"/>
-        <w:shd w:val="clear" w:color="auto" w:fill="FFFFFF"/>
-        <w:spacing w:line="240" w:lineRule="auto"/>
-        <w:rPr>
-          <w:rFonts w:hint="default" w:ascii="Calibri" w:hAnsi="Calibri" w:eastAsia="Calibri" w:cs="Calibri"/>
-          <w:lang w:val="en-IN"/>
-        </w:rPr>
-      </w:pPr>
-    </w:p>
-    <w:p>
-      <w:pPr>
-        <w:pStyle w:val="2"/>
-        <w:shd w:val="clear" w:color="auto" w:fill="FFFFFF"/>
-        <w:spacing w:line="240" w:lineRule="auto"/>
-        <w:rPr>
-          <w:rFonts w:hint="default" w:ascii="Calibri" w:hAnsi="Calibri" w:eastAsia="Calibri" w:cs="Calibri"/>
-          <w:lang w:val="en-IN"/>
-        </w:rPr>
-      </w:pPr>
-    </w:p>
-    <w:p>
-      <w:pPr>
-        <w:pStyle w:val="2"/>
-        <w:shd w:val="clear" w:color="auto" w:fill="FFFFFF"/>
-        <w:spacing w:line="240" w:lineRule="auto"/>
-        <w:rPr>
-          <w:rFonts w:hint="default" w:ascii="Calibri" w:hAnsi="Calibri" w:eastAsia="Calibri" w:cs="Calibri"/>
-          <w:lang w:val="en-IN"/>
-        </w:rPr>
-      </w:pPr>
-    </w:p>
-    <w:p>
-      <w:pPr>
-        <w:pStyle w:val="2"/>
-        <w:shd w:val="clear" w:color="auto" w:fill="FFFFFF"/>
-        <w:spacing w:line="240" w:lineRule="auto"/>
-        <w:rPr>
-          <w:rFonts w:hint="default" w:ascii="Calibri" w:hAnsi="Calibri" w:eastAsia="Calibri" w:cs="Calibri"/>
-          <w:lang w:val="en-IN"/>
-        </w:rPr>
-      </w:pPr>
-    </w:p>
-    <w:p>
-      <w:pPr>
-        <w:pStyle w:val="2"/>
-        <w:shd w:val="clear" w:color="auto" w:fill="FFFFFF"/>
-        <w:spacing w:line="240" w:lineRule="auto"/>
-        <w:rPr>
-          <w:rFonts w:hint="default" w:ascii="Calibri" w:hAnsi="Calibri" w:eastAsia="Calibri" w:cs="Calibri"/>
-          <w:lang w:val="en-IN"/>
-        </w:rPr>
-      </w:pPr>
-    </w:p>
-    <w:p>
-      <w:pPr>
-        <w:pStyle w:val="2"/>
-        <w:shd w:val="clear" w:color="auto" w:fill="FFFFFF"/>
-        <w:spacing w:line="240" w:lineRule="auto"/>
-        <w:rPr>
-          <w:rFonts w:hint="default" w:ascii="Calibri" w:hAnsi="Calibri" w:eastAsia="Calibri" w:cs="Calibri"/>
-          <w:lang w:val="en-IN"/>
-        </w:rPr>
-      </w:pPr>
-    </w:p>
-    <w:p>
-      <w:pPr>
-        <w:pStyle w:val="2"/>
-        <w:shd w:val="clear" w:color="auto" w:fill="FFFFFF"/>
-        <w:spacing w:line="240" w:lineRule="auto"/>
-        <w:rPr>
-          <w:rFonts w:hint="default" w:ascii="Calibri" w:hAnsi="Calibri" w:eastAsia="Calibri" w:cs="Calibri"/>
-          <w:lang w:val="en-IN"/>
-        </w:rPr>
-      </w:pPr>
-    </w:p>
-    <w:p>
-      <w:pPr>
-        <w:pStyle w:val="2"/>
-        <w:shd w:val="clear" w:color="auto" w:fill="FFFFFF"/>
-        <w:spacing w:line="240" w:lineRule="auto"/>
-        <w:rPr>
-          <w:rFonts w:hint="default" w:ascii="Calibri" w:hAnsi="Calibri" w:eastAsia="Calibri" w:cs="Calibri"/>
-          <w:lang w:val="en-IN"/>
-        </w:rPr>
-      </w:pPr>
-    </w:p>
-    <w:p>
-      <w:pPr>
-        <w:pStyle w:val="2"/>
-        <w:shd w:val="clear" w:color="auto" w:fill="FFFFFF"/>
-        <w:spacing w:line="240" w:lineRule="auto"/>
-        <w:rPr>
-          <w:rFonts w:hint="default" w:ascii="Calibri" w:hAnsi="Calibri" w:eastAsia="Calibri" w:cs="Calibri"/>
-          <w:lang w:val="en-IN"/>
-        </w:rPr>
-      </w:pPr>
-    </w:p>
-    <w:p>
-      <w:pPr>
-        <w:pStyle w:val="2"/>
-        <w:shd w:val="clear" w:color="auto" w:fill="FFFFFF"/>
-        <w:spacing w:line="240" w:lineRule="auto"/>
-        <w:rPr>
-          <w:rFonts w:hint="default" w:ascii="Calibri" w:hAnsi="Calibri" w:eastAsia="Calibri" w:cs="Calibri"/>
-          <w:lang w:val="en-IN"/>
-        </w:rPr>
-      </w:pPr>
+        <w:t>|400|400&gt;</w:t>
+      </w:r>
     </w:p>
     <w:p>
       <w:pPr>
@@ -673,7 +402,7 @@
     <w:lsdException w:qFormat="1" w:unhideWhenUsed="0" w:uiPriority="10" w:semiHidden="0" w:name="Title"/>
     <w:lsdException w:uiPriority="99" w:name="Closing"/>
     <w:lsdException w:uiPriority="99" w:name="Signature"/>
-    <w:lsdException w:uiPriority="1" w:name="Default Paragraph Font"/>
+    <w:lsdException w:qFormat="1" w:uiPriority="1" w:name="Default Paragraph Font"/>
     <w:lsdException w:uiPriority="99" w:name="Body Text"/>
     <w:lsdException w:uiPriority="99" w:name="Body Text Indent"/>
     <w:lsdException w:uiPriority="99" w:name="List Continue"/>
@@ -711,7 +440,7 @@
     <w:lsdException w:uiPriority="99" w:name="HTML Sample"/>
     <w:lsdException w:uiPriority="99" w:name="HTML Typewriter"/>
     <w:lsdException w:uiPriority="99" w:name="HTML Variable"/>
-    <w:lsdException w:uiPriority="99" w:name="Normal Table"/>
+    <w:lsdException w:qFormat="1" w:uiPriority="99" w:name="Normal Table"/>
     <w:lsdException w:uiPriority="99" w:name="annotation subject"/>
     <w:lsdException w:uiPriority="99" w:name="Table Simple 1"/>
     <w:lsdException w:uiPriority="99" w:name="Table Simple 2"/>
@@ -875,12 +604,14 @@
     <w:name w:val="Default Paragraph Font"/>
     <w:semiHidden/>
     <w:unhideWhenUsed/>
+    <w:qFormat/>
     <w:uiPriority w:val="1"/>
   </w:style>
   <w:style w:type="table" w:default="1" w:styleId="4">
     <w:name w:val="Normal Table"/>
     <w:semiHidden/>
     <w:unhideWhenUsed/>
+    <w:qFormat/>
     <w:uiPriority w:val="99"/>
     <w:tblPr>
       <w:tblLayout w:type="fixed"/>

</xml_diff>